<commit_message>
updated the server private and public ip
</commit_message>
<xml_diff>
--- a/Documentation/How to Setup Object Finder System Database.docx
+++ b/Documentation/How to Setup Object Finder System Database.docx
@@ -22,7 +22,13 @@
         </w:numPr>
       </w:pPr>
       <w:r>
-        <w:t>Download Docker Desktop</w:t>
+        <w:t>Download</w:t>
+      </w:r>
+      <w:r>
+        <w:t>/Install</w:t>
+      </w:r>
+      <w:r>
+        <w:t xml:space="preserve"> Docker Desktop</w:t>
       </w:r>
     </w:p>
     <w:p>
@@ -32,7 +38,15 @@
           <w:ilvl w:val="1"/>
           <w:numId w:val="1"/>
         </w:numPr>
-      </w:pPr>
+        <w:rPr>
+          <w:rStyle w:val="Hyperlink"/>
+          <w:color w:val="auto"/>
+          <w:u w:val="none"/>
+        </w:rPr>
+      </w:pPr>
+      <w:r>
+        <w:t xml:space="preserve">With GUI: </w:t>
+      </w:r>
       <w:hyperlink r:id="rId5" w:history="1">
         <w:r>
           <w:rPr>
@@ -46,6 +60,88 @@
       <w:pPr>
         <w:pStyle w:val="ListParagraph"/>
         <w:numPr>
+          <w:ilvl w:val="1"/>
+          <w:numId w:val="1"/>
+        </w:numPr>
+      </w:pPr>
+      <w:r>
+        <w:t xml:space="preserve">Headless: </w:t>
+      </w:r>
+      <w:hyperlink r:id="rId6" w:history="1">
+        <w:r>
+          <w:rPr>
+            <w:rStyle w:val="Hyperlink"/>
+          </w:rPr>
+          <w:t>https://www.digitalocean.com/community/tutorials/how-to-install-and-use-docker-on-ubuntu-18-04</w:t>
+        </w:r>
+      </w:hyperlink>
+    </w:p>
+    <w:p>
+      <w:pPr>
+        <w:pStyle w:val="ListParagraph"/>
+        <w:numPr>
+          <w:ilvl w:val="0"/>
+          <w:numId w:val="1"/>
+        </w:numPr>
+      </w:pPr>
+      <w:r>
+        <w:t>Download/Install Docker Compose</w:t>
+      </w:r>
+    </w:p>
+    <w:p>
+      <w:pPr>
+        <w:pStyle w:val="ListParagraph"/>
+        <w:numPr>
+          <w:ilvl w:val="1"/>
+          <w:numId w:val="1"/>
+        </w:numPr>
+      </w:pPr>
+      <w:r>
+        <w:t>With pip: “</w:t>
+      </w:r>
+      <w:r>
+        <w:rPr>
+          <w:highlight w:val="yellow"/>
+        </w:rPr>
+        <w:t>pip3 install docker-compose</w:t>
+      </w:r>
+      <w:r>
+        <w:t>” (preferred)</w:t>
+      </w:r>
+    </w:p>
+    <w:p>
+      <w:pPr>
+        <w:pStyle w:val="ListParagraph"/>
+        <w:numPr>
+          <w:ilvl w:val="1"/>
+          <w:numId w:val="1"/>
+        </w:numPr>
+      </w:pPr>
+      <w:r>
+        <w:t>With apt: “</w:t>
+      </w:r>
+      <w:proofErr w:type="spellStart"/>
+      <w:r>
+        <w:rPr>
+          <w:highlight w:val="yellow"/>
+        </w:rPr>
+        <w:t>sudo</w:t>
+      </w:r>
+      <w:proofErr w:type="spellEnd"/>
+      <w:r>
+        <w:rPr>
+          <w:highlight w:val="yellow"/>
+        </w:rPr>
+        <w:t xml:space="preserve"> apt install docker-compose</w:t>
+      </w:r>
+      <w:r>
+        <w:t>”</w:t>
+      </w:r>
+    </w:p>
+    <w:p>
+      <w:pPr>
+        <w:pStyle w:val="ListParagraph"/>
+        <w:numPr>
           <w:ilvl w:val="0"/>
           <w:numId w:val="1"/>
         </w:numPr>
@@ -143,13 +239,7 @@
         </w:numPr>
       </w:pPr>
       <w:r>
-        <w:t xml:space="preserve">Within your terminal/command line, navigate to the </w:t>
-      </w:r>
-      <w:r>
-        <w:t xml:space="preserve">Code </w:t>
-      </w:r>
-      <w:r>
-        <w:t>folder within the Capstone git directory</w:t>
+        <w:t>Within your terminal/command line, navigate to the Code folder within the Capstone git directory</w:t>
       </w:r>
     </w:p>
     <w:p>

</xml_diff>